<commit_message>
Small nerfs to staff/shield
</commit_message>
<xml_diff>
--- a/SupersNew/powers/shield.docx
+++ b/SupersNew/powers/shield.docx
@@ -4954,7 +4954,23 @@
                 <w:sz w:val="14"/>
                 <w:szCs w:val="14"/>
               </w:rPr>
-              <w:t>2d8 + Muscle Physical Damage</w:t>
+              <w:t>2</w:t>
+            </w:r>
+            <w:r>
+              <w:rPr>
+                <w:rFonts w:ascii="Abadi" w:hAnsi="Abadi"/>
+                <w:sz w:val="14"/>
+                <w:szCs w:val="14"/>
+              </w:rPr>
+              <w:t>d6</w:t>
+            </w:r>
+            <w:r>
+              <w:rPr>
+                <w:rFonts w:ascii="Abadi" w:hAnsi="Abadi"/>
+                <w:sz w:val="14"/>
+                <w:szCs w:val="14"/>
+              </w:rPr>
+              <w:t xml:space="preserve"> + Muscle Physical Damage</w:t>
             </w:r>
           </w:p>
           <w:p>
@@ -5248,7 +5264,7 @@
                 <w:sz w:val="14"/>
                 <w:szCs w:val="14"/>
               </w:rPr>
-              <w:t>1</w:t>
+              <w:t>2</w:t>
             </w:r>
           </w:p>
         </w:tc>
@@ -5617,7 +5633,25 @@
                 <w:sz w:val="14"/>
                 <w:szCs w:val="14"/>
               </w:rPr>
-              <w:t>+1d8 Physical Damage</w:t>
+              <w:t>+1d</w:t>
+            </w:r>
+            <w:r>
+              <w:rPr>
+                <w:rFonts w:ascii="Abadi" w:hAnsi="Abadi"/>
+                <w:sz w:val="14"/>
+                <w:szCs w:val="14"/>
+              </w:rPr>
+              <w:t>6</w:t>
+            </w:r>
+            <w:bookmarkStart w:id="1" w:name="_GoBack"/>
+            <w:bookmarkEnd w:id="1"/>
+            <w:r>
+              <w:rPr>
+                <w:rFonts w:ascii="Abadi" w:hAnsi="Abadi"/>
+                <w:sz w:val="14"/>
+                <w:szCs w:val="14"/>
+              </w:rPr>
+              <w:t xml:space="preserve"> Physical Damage</w:t>
             </w:r>
           </w:p>
           <w:p>
@@ -5690,8 +5724,6 @@
                 <w:szCs w:val="14"/>
               </w:rPr>
             </w:pPr>
-            <w:bookmarkStart w:id="1" w:name="_GoBack"/>
-            <w:bookmarkEnd w:id="1"/>
             <w:r>
               <w:rPr>
                 <w:rFonts w:ascii="Abadi" w:hAnsi="Abadi"/>
@@ -5945,7 +5977,23 @@
                 <w:sz w:val="14"/>
                 <w:szCs w:val="14"/>
               </w:rPr>
-              <w:t>2d8 + Skill Physical Damage</w:t>
+              <w:t>2d</w:t>
+            </w:r>
+            <w:r>
+              <w:rPr>
+                <w:rFonts w:ascii="Abadi" w:hAnsi="Abadi"/>
+                <w:sz w:val="14"/>
+                <w:szCs w:val="14"/>
+              </w:rPr>
+              <w:t>6</w:t>
+            </w:r>
+            <w:r>
+              <w:rPr>
+                <w:rFonts w:ascii="Abadi" w:hAnsi="Abadi"/>
+                <w:sz w:val="14"/>
+                <w:szCs w:val="14"/>
+              </w:rPr>
+              <w:t xml:space="preserve"> + Skill Physical Damage</w:t>
             </w:r>
           </w:p>
           <w:p>

</xml_diff>